<commit_message>
completed initial testing of app
</commit_message>
<xml_diff>
--- a/emergency_document_kit.docx
+++ b/emergency_document_kit.docx
@@ -65,7 +65,7 @@
     </w:p>
     <w:p>
       <w:r>
-        <w:t>&lt;h2&gt;Safety Deposit Box (5 documents)&lt;/h2&gt;</w:t>
+        <w:t>&lt;h2&gt;Safety Deposit Box (7 documents)&lt;/h2&gt;</w:t>
       </w:r>
     </w:p>
     <w:p>
@@ -91,7 +91,7 @@
       </w:r>
       <w:r>
         <w:br/>
-        <w:t>account number, safety deposit box number, safety deposit key, and government id</w:t>
+        <w:t>Account number, safety deposit box number, safety deposit key, government issued id</w:t>
       </w:r>
     </w:p>
     <w:p>
@@ -113,7 +113,7 @@
         <w:t>Social Security Card</w:t>
       </w:r>
       <w:r>
-        <w:t xml:space="preserve"> (Category: Government)</w:t>
+        <w:t xml:space="preserve"> (Category: Government-issued ID)</w:t>
         <w:br/>
         <w:t xml:space="preserve">- </w:t>
       </w:r>
@@ -124,7 +124,7 @@
         <w:t>Birth Certificates</w:t>
       </w:r>
       <w:r>
-        <w:t xml:space="preserve"> (Category: Government)</w:t>
+        <w:t xml:space="preserve"> (Category: Government-issued ID)</w:t>
         <w:br/>
         <w:t xml:space="preserve">- </w:t>
       </w:r>
@@ -135,7 +135,7 @@
         <w:t>Passport</w:t>
       </w:r>
       <w:r>
-        <w:t xml:space="preserve"> (Category: Government)</w:t>
+        <w:t xml:space="preserve"> (Category: Government-issued ID)</w:t>
         <w:br/>
         <w:t xml:space="preserve">- </w:t>
       </w:r>
@@ -158,6 +158,28 @@
       </w:r>
       <w:r>
         <w:t xml:space="preserve"> (Category: Property)</w:t>
+        <w:br/>
+        <w:t xml:space="preserve">- </w:t>
+      </w:r>
+      <w:r>
+        <w:rPr>
+          <w:b/>
+        </w:rPr>
+        <w:t>Will or Living Will</w:t>
+      </w:r>
+      <w:r>
+        <w:t xml:space="preserve"> (Category: Legal)</w:t>
+        <w:br/>
+        <w:t xml:space="preserve">- </w:t>
+      </w:r>
+      <w:r>
+        <w:rPr>
+          <w:b/>
+        </w:rPr>
+        <w:t>Power of Attorney</w:t>
+      </w:r>
+      <w:r>
+        <w:t xml:space="preserve"> (Category: Legal)</w:t>
       </w:r>
     </w:p>
     <w:p>
@@ -175,7 +197,7 @@
       </w:r>
       <w:r>
         <w:br/>
-        <w:t>primary bedroom</w:t>
+        <w:t>primary bedroom closet</w:t>
       </w:r>
     </w:p>
     <w:p>
@@ -188,7 +210,20 @@
       </w:r>
       <w:r>
         <w:br/>
-        <w:t>key to open cabinet</w:t>
+        <w:t>cabinet key in the lockbox</w:t>
+      </w:r>
+    </w:p>
+    <w:p>
+      <w:r/>
+      <w:r>
+        <w:rPr>
+          <w:b/>
+        </w:rPr>
+        <w:t>Contents:</w:t>
+      </w:r>
+      <w:r>
+        <w:br/>
+        <w:t>guest room closet</w:t>
       </w:r>
     </w:p>
     <w:p>
@@ -218,17 +253,6 @@
         <w:rPr>
           <w:b/>
         </w:rPr>
-        <w:t>Credit Cards/Debit Cards</w:t>
-      </w:r>
-      <w:r>
-        <w:t xml:space="preserve"> (Category: Financial)</w:t>
-        <w:br/>
-        <w:t xml:space="preserve">- </w:t>
-      </w:r>
-      <w:r>
-        <w:rPr>
-          <w:b/>
-        </w:rPr>
         <w:t>Checkbook</w:t>
       </w:r>
       <w:r>
@@ -243,7 +267,7 @@
         <w:t>Insurance Policies (Auto, Health, Home, Life, etc.)</w:t>
       </w:r>
       <w:r>
-        <w:t xml:space="preserve"> (Category: Financial)</w:t>
+        <w:t xml:space="preserve"> (Category: Insurance)</w:t>
         <w:br/>
         <w:t xml:space="preserve">- </w:t>
       </w:r>
@@ -276,7 +300,7 @@
         <w:t>Home Insurance Policy</w:t>
       </w:r>
       <w:r>
-        <w:t xml:space="preserve"> (Category: Property)</w:t>
+        <w:t xml:space="preserve"> (Category: Insurance)</w:t>
         <w:br/>
         <w:t xml:space="preserve">- </w:t>
       </w:r>
@@ -287,12 +311,136 @@
         <w:t>Pet Records</w:t>
       </w:r>
       <w:r>
-        <w:t xml:space="preserve"> (Category: Miscellaneous)</w:t>
+        <w:t xml:space="preserve"> (Category: Personal)</w:t>
       </w:r>
     </w:p>
     <w:p>
       <w:r>
-        <w:t>&lt;h2&gt;Computer/Tablet (9 documents)&lt;/h2&gt;</w:t>
+        <w:t>&lt;h2&gt;Mobile Application(s) (4 documents)&lt;/h2&gt;</w:t>
+      </w:r>
+    </w:p>
+    <w:p>
+      <w:r/>
+      <w:r>
+        <w:rPr>
+          <w:b/>
+        </w:rPr>
+        <w:t>Access steps:</w:t>
+      </w:r>
+      <w:r>
+        <w:br/>
+        <w:t>passcode shared through password manager</w:t>
+      </w:r>
+    </w:p>
+    <w:p>
+      <w:r/>
+      <w:r>
+        <w:rPr>
+          <w:b/>
+        </w:rPr>
+        <w:t>Contents:</w:t>
+      </w:r>
+      <w:r>
+        <w:br/>
+        <w:t>MyHealthOnline has my medical information</w:t>
+      </w:r>
+    </w:p>
+    <w:p>
+      <w:r/>
+      <w:r>
+        <w:rPr>
+          <w:b/>
+        </w:rPr>
+        <w:t>Documents stored:</w:t>
+      </w:r>
+      <w:r>
+        <w:br/>
+        <w:t xml:space="preserve">- </w:t>
+      </w:r>
+      <w:r>
+        <w:rPr>
+          <w:b/>
+        </w:rPr>
+        <w:t>Health Insurance Cards</w:t>
+      </w:r>
+      <w:r>
+        <w:t xml:space="preserve"> (Category: Medical)</w:t>
+        <w:br/>
+        <w:t xml:space="preserve">- </w:t>
+      </w:r>
+      <w:r>
+        <w:rPr>
+          <w:b/>
+        </w:rPr>
+        <w:t>Prescription Medications List</w:t>
+      </w:r>
+      <w:r>
+        <w:t xml:space="preserve"> (Category: Medical)</w:t>
+        <w:br/>
+        <w:t xml:space="preserve">- </w:t>
+      </w:r>
+      <w:r>
+        <w:rPr>
+          <w:b/>
+        </w:rPr>
+        <w:t>Vaccination Records</w:t>
+      </w:r>
+      <w:r>
+        <w:t xml:space="preserve"> (Category: Medical)</w:t>
+        <w:br/>
+        <w:t xml:space="preserve">- </w:t>
+      </w:r>
+      <w:r>
+        <w:rPr>
+          <w:b/>
+        </w:rPr>
+        <w:t>Emergency Medical Information</w:t>
+      </w:r>
+      <w:r>
+        <w:t xml:space="preserve"> (Category: Medical)</w:t>
+      </w:r>
+    </w:p>
+    <w:p>
+      <w:r>
+        <w:t>&lt;h2&gt;Closet (2 documents)&lt;/h2&gt;</w:t>
+      </w:r>
+    </w:p>
+    <w:p>
+      <w:r/>
+      <w:r>
+        <w:rPr>
+          <w:b/>
+        </w:rPr>
+        <w:t>Documents stored:</w:t>
+      </w:r>
+      <w:r>
+        <w:br/>
+        <w:t xml:space="preserve">- </w:t>
+      </w:r>
+      <w:r>
+        <w:rPr>
+          <w:b/>
+        </w:rPr>
+        <w:t>Medical Power of Attorney</w:t>
+      </w:r>
+      <w:r>
+        <w:t xml:space="preserve"> (Category: Legal)</w:t>
+        <w:br/>
+        <w:t xml:space="preserve">- </w:t>
+      </w:r>
+      <w:r>
+        <w:rPr>
+          <w:b/>
+        </w:rPr>
+        <w:t>Power of Attorney</w:t>
+      </w:r>
+      <w:r>
+        <w:t xml:space="preserve"> (Category: Legal)</w:t>
+      </w:r>
+    </w:p>
+    <w:p>
+      <w:r>
+        <w:t>&lt;h2&gt;Wallet (2 documents)&lt;/h2&gt;</w:t>
       </w:r>
     </w:p>
     <w:p>
@@ -305,7 +453,7 @@
       </w:r>
       <w:r>
         <w:br/>
-        <w:t>desk in office with sticky note that reads personal</w:t>
+        <w:t>primary bedroom closet on the top shelf</w:t>
       </w:r>
     </w:p>
     <w:p>
@@ -314,11 +462,49 @@
         <w:rPr>
           <w:b/>
         </w:rPr>
-        <w:t>Platform:</w:t>
+        <w:t>Documents stored:</w:t>
       </w:r>
       <w:r>
         <w:br/>
-        <w:t>Google Drive</w:t>
+        <w:t xml:space="preserve">- </w:t>
+      </w:r>
+      <w:r>
+        <w:rPr>
+          <w:b/>
+        </w:rPr>
+        <w:t>Government-issued ID (Driver’s license, state ID)</w:t>
+      </w:r>
+      <w:r>
+        <w:t xml:space="preserve"> (Category: Government-issued ID)</w:t>
+        <w:br/>
+        <w:t xml:space="preserve">- </w:t>
+      </w:r>
+      <w:r>
+        <w:rPr>
+          <w:b/>
+        </w:rPr>
+        <w:t>Health Insurance Cards</w:t>
+      </w:r>
+      <w:r>
+        <w:t xml:space="preserve"> (Category: Medical)</w:t>
+      </w:r>
+    </w:p>
+    <w:p>
+      <w:r>
+        <w:t>&lt;h2&gt;Computer/Tablet (6 documents)&lt;/h2&gt;</w:t>
+      </w:r>
+    </w:p>
+    <w:p>
+      <w:r/>
+      <w:r>
+        <w:rPr>
+          <w:b/>
+        </w:rPr>
+        <w:t>Location details:</w:t>
+      </w:r>
+      <w:r>
+        <w:br/>
+        <w:t>desk in office</w:t>
       </w:r>
     </w:p>
     <w:p>
@@ -386,7 +572,7 @@
         <w:t>Insurance Policies (Auto, Health, Home, Life, etc.)</w:t>
       </w:r>
       <w:r>
-        <w:t xml:space="preserve"> (Category: Financial)</w:t>
+        <w:t xml:space="preserve"> (Category: Insurance)</w:t>
         <w:br/>
         <w:t xml:space="preserve">- </w:t>
       </w:r>
@@ -409,6 +595,35 @@
       </w:r>
       <w:r>
         <w:t xml:space="preserve"> (Category: Property)</w:t>
+      </w:r>
+    </w:p>
+    <w:p>
+      <w:r>
+        <w:t>&lt;h2&gt;With Attorney (2 documents)&lt;/h2&gt;</w:t>
+      </w:r>
+    </w:p>
+    <w:p>
+      <w:r/>
+      <w:r>
+        <w:rPr>
+          <w:b/>
+        </w:rPr>
+        <w:t>Access steps:</w:t>
+      </w:r>
+      <w:r>
+        <w:br/>
+        <w:t>Email Attorney and provide name to arrange for virtual meeting and bring government issued id</w:t>
+      </w:r>
+    </w:p>
+    <w:p>
+      <w:r/>
+      <w:r>
+        <w:rPr>
+          <w:b/>
+        </w:rPr>
+        <w:t>Documents stored:</w:t>
+      </w:r>
+      <w:r>
         <w:br/>
         <w:t xml:space="preserve">- </w:t>
       </w:r>
@@ -416,18 +631,7 @@
         <w:rPr>
           <w:b/>
         </w:rPr>
-        <w:t>Home Insurance Policy</w:t>
-      </w:r>
-      <w:r>
-        <w:t xml:space="preserve"> (Category: Property)</w:t>
-        <w:br/>
-        <w:t xml:space="preserve">- </w:t>
-      </w:r>
-      <w:r>
-        <w:rPr>
-          <w:b/>
-        </w:rPr>
-        <w:t>Will or Living Will</w:t>
+        <w:t>Medical Power of Attorney</w:t>
       </w:r>
       <w:r>
         <w:t xml:space="preserve"> (Category: Legal)</w:t>
@@ -438,15 +642,79 @@
         <w:rPr>
           <w:b/>
         </w:rPr>
-        <w:t>Contact List</w:t>
+        <w:t>Power of Attorney</w:t>
       </w:r>
       <w:r>
-        <w:t xml:space="preserve"> (Category: Miscellaneous)</w:t>
+        <w:t xml:space="preserve"> (Category: Legal)</w:t>
       </w:r>
     </w:p>
     <w:p>
       <w:r>
-        <w:t>&lt;h2&gt;Cloud storage (Google Drive, Dropbox, etc.) (6 documents)&lt;/h2&gt;</w:t>
+        <w:t>&lt;h2&gt;USB flash drive (2 documents)&lt;/h2&gt;</w:t>
+      </w:r>
+    </w:p>
+    <w:p>
+      <w:r/>
+      <w:r>
+        <w:rPr>
+          <w:b/>
+        </w:rPr>
+        <w:t>Location details:</w:t>
+      </w:r>
+      <w:r>
+        <w:br/>
+        <w:t>in Safety deposit box</w:t>
+      </w:r>
+    </w:p>
+    <w:p>
+      <w:r/>
+      <w:r>
+        <w:rPr>
+          <w:b/>
+        </w:rPr>
+        <w:t>Access steps:</w:t>
+      </w:r>
+      <w:r>
+        <w:br/>
+        <w:t>follow steps outlined in accessing safety deposit box</w:t>
+      </w:r>
+    </w:p>
+    <w:p>
+      <w:r/>
+      <w:r>
+        <w:rPr>
+          <w:b/>
+        </w:rPr>
+        <w:t>Documents stored:</w:t>
+      </w:r>
+      <w:r>
+        <w:br/>
+        <w:t xml:space="preserve">- </w:t>
+      </w:r>
+      <w:r>
+        <w:rPr>
+          <w:b/>
+        </w:rPr>
+        <w:t>Medical Power of Attorney</w:t>
+      </w:r>
+      <w:r>
+        <w:t xml:space="preserve"> (Category: Legal)</w:t>
+        <w:br/>
+        <w:t xml:space="preserve">- </w:t>
+      </w:r>
+      <w:r>
+        <w:rPr>
+          <w:b/>
+        </w:rPr>
+        <w:t>Power of Attorney</w:t>
+      </w:r>
+      <w:r>
+        <w:t xml:space="preserve"> (Category: Legal)</w:t>
+      </w:r>
+    </w:p>
+    <w:p>
+      <w:r>
+        <w:t>&lt;h2&gt;Cloud storage (Google Drive, Dropbox, etc.) (5 documents)&lt;/h2&gt;</w:t>
       </w:r>
     </w:p>
     <w:p>
@@ -472,7 +740,7 @@
       </w:r>
       <w:r>
         <w:br/>
-        <w:t>password and user name is shared through password manager</w:t>
+        <w:t>Login and password shared through password manager</w:t>
       </w:r>
     </w:p>
     <w:p>
@@ -527,7 +795,7 @@
         <w:t>Insurance Policies (Auto, Health, Home, Life, etc.)</w:t>
       </w:r>
       <w:r>
-        <w:t xml:space="preserve"> (Category: Financial)</w:t>
+        <w:t xml:space="preserve"> (Category: Insurance)</w:t>
         <w:br/>
         <w:t xml:space="preserve">- </w:t>
       </w:r>
@@ -539,33 +807,11 @@
       </w:r>
       <w:r>
         <w:t xml:space="preserve"> (Category: Financial)</w:t>
-        <w:br/>
-        <w:t xml:space="preserve">- </w:t>
-      </w:r>
-      <w:r>
-        <w:rPr>
-          <w:b/>
-        </w:rPr>
-        <w:t>Mortgage or Rent Payment Records</w:t>
-      </w:r>
-      <w:r>
-        <w:t xml:space="preserve"> (Category: Property)</w:t>
-        <w:br/>
-        <w:t xml:space="preserve">- </w:t>
-      </w:r>
-      <w:r>
-        <w:rPr>
-          <w:b/>
-        </w:rPr>
-        <w:t>Home Insurance Policy</w:t>
-      </w:r>
-      <w:r>
-        <w:t xml:space="preserve"> (Category: Property)</w:t>
       </w:r>
     </w:p>
     <w:p>
       <w:r>
-        <w:t>&lt;h2&gt;Phone (2 documents)&lt;/h2&gt;</w:t>
+        <w:t>&lt;h2&gt;Password Manager (5 documents)&lt;/h2&gt;</w:t>
       </w:r>
     </w:p>
     <w:p>
@@ -574,11 +820,11 @@
         <w:rPr>
           <w:b/>
         </w:rPr>
-        <w:t>Location details:</w:t>
+        <w:t>Platform:</w:t>
       </w:r>
       <w:r>
         <w:br/>
-        <w:t>primary bedroom nightstand</w:t>
+        <w:t>1password</w:t>
       </w:r>
     </w:p>
     <w:p>
@@ -610,10 +856,10 @@
         <w:rPr>
           <w:b/>
         </w:rPr>
-        <w:t>Emergency Medical Information</w:t>
+        <w:t>Government-issued ID (Driver’s license, state ID)</w:t>
       </w:r>
       <w:r>
-        <w:t xml:space="preserve"> (Category: Medical)</w:t>
+        <w:t xml:space="preserve"> (Category: Government-issued ID)</w:t>
         <w:br/>
         <w:t xml:space="preserve">- </w:t>
       </w:r>
@@ -621,39 +867,10 @@
         <w:rPr>
           <w:b/>
         </w:rPr>
-        <w:t>Contact List</w:t>
+        <w:t>Social Security Card</w:t>
       </w:r>
       <w:r>
-        <w:t xml:space="preserve"> (Category: Miscellaneous)</w:t>
-      </w:r>
-    </w:p>
-    <w:p>
-      <w:r>
-        <w:t>&lt;h2&gt;Wallet (2 documents)&lt;/h2&gt;</w:t>
-      </w:r>
-    </w:p>
-    <w:p>
-      <w:r/>
-      <w:r>
-        <w:rPr>
-          <w:b/>
-        </w:rPr>
-        <w:t>Location details:</w:t>
-      </w:r>
-      <w:r>
-        <w:br/>
-        <w:t>handbag in primary bedroom closet</w:t>
-      </w:r>
-    </w:p>
-    <w:p>
-      <w:r/>
-      <w:r>
-        <w:rPr>
-          <w:b/>
-        </w:rPr>
-        <w:t>Documents stored:</w:t>
-      </w:r>
-      <w:r>
+        <w:t xml:space="preserve"> (Category: Government-issued ID)</w:t>
         <w:br/>
         <w:t xml:space="preserve">- </w:t>
       </w:r>
@@ -661,138 +878,10 @@
         <w:rPr>
           <w:b/>
         </w:rPr>
-        <w:t>Government-issued ID (Driver’s license, state ID)</w:t>
+        <w:t>Passport</w:t>
       </w:r>
       <w:r>
-        <w:t xml:space="preserve"> (Category: Government)</w:t>
-        <w:br/>
-        <w:t xml:space="preserve">- </w:t>
-      </w:r>
-      <w:r>
-        <w:rPr>
-          <w:b/>
-        </w:rPr>
-        <w:t>Health Insurance Cards</w:t>
-      </w:r>
-      <w:r>
-        <w:t xml:space="preserve"> (Category: Medical)</w:t>
-      </w:r>
-    </w:p>
-    <w:p>
-      <w:r>
-        <w:t>&lt;h2&gt;Mobile Application(s) (3 documents)&lt;/h2&gt;</w:t>
-      </w:r>
-    </w:p>
-    <w:p>
-      <w:r/>
-      <w:r>
-        <w:rPr>
-          <w:b/>
-        </w:rPr>
-        <w:t>Platform:</w:t>
-      </w:r>
-      <w:r>
-        <w:br/>
-        <w:t>MyHealthOnline</w:t>
-      </w:r>
-    </w:p>
-    <w:p>
-      <w:r/>
-      <w:r>
-        <w:rPr>
-          <w:b/>
-        </w:rPr>
-        <w:t>Access steps:</w:t>
-      </w:r>
-      <w:r>
-        <w:br/>
-        <w:t>password and user name is shared through password manager</w:t>
-      </w:r>
-    </w:p>
-    <w:p>
-      <w:r/>
-      <w:r>
-        <w:rPr>
-          <w:b/>
-        </w:rPr>
-        <w:t>Documents stored:</w:t>
-      </w:r>
-      <w:r>
-        <w:br/>
-        <w:t xml:space="preserve">- </w:t>
-      </w:r>
-      <w:r>
-        <w:rPr>
-          <w:b/>
-        </w:rPr>
-        <w:t>Health Insurance Cards</w:t>
-      </w:r>
-      <w:r>
-        <w:t xml:space="preserve"> (Category: Medical)</w:t>
-        <w:br/>
-        <w:t xml:space="preserve">- </w:t>
-      </w:r>
-      <w:r>
-        <w:rPr>
-          <w:b/>
-        </w:rPr>
-        <w:t>Prescription Medications List</w:t>
-      </w:r>
-      <w:r>
-        <w:t xml:space="preserve"> (Category: Medical)</w:t>
-        <w:br/>
-        <w:t xml:space="preserve">- </w:t>
-      </w:r>
-      <w:r>
-        <w:rPr>
-          <w:b/>
-        </w:rPr>
-        <w:t>Vaccination Records</w:t>
-      </w:r>
-      <w:r>
-        <w:t xml:space="preserve"> (Category: Medical)</w:t>
-      </w:r>
-    </w:p>
-    <w:p>
-      <w:r>
-        <w:t>&lt;h2&gt;Password Manager (4 documents)&lt;/h2&gt;</w:t>
-      </w:r>
-    </w:p>
-    <w:p>
-      <w:r/>
-      <w:r>
-        <w:rPr>
-          <w:b/>
-        </w:rPr>
-        <w:t>Platform:</w:t>
-      </w:r>
-      <w:r>
-        <w:br/>
-        <w:t>1password</w:t>
-      </w:r>
-    </w:p>
-    <w:p>
-      <w:r/>
-      <w:r>
-        <w:rPr>
-          <w:b/>
-        </w:rPr>
-        <w:t>Access steps:</w:t>
-      </w:r>
-      <w:r>
-        <w:br/>
-        <w:t>password and user name is shared through password manager</w:t>
-      </w:r>
-    </w:p>
-    <w:p>
-      <w:r/>
-      <w:r>
-        <w:rPr>
-          <w:b/>
-        </w:rPr>
-        <w:t>Documents stored:</w:t>
-      </w:r>
-      <w:r>
+        <w:t xml:space="preserve"> (Category: Government-issued ID)</w:t>
         <w:br/>
         <w:t xml:space="preserve">- </w:t>
       </w:r>
@@ -815,66 +904,24 @@
       </w:r>
       <w:r>
         <w:t xml:space="preserve"> (Category: Financial)</w:t>
-        <w:br/>
-        <w:t xml:space="preserve">- </w:t>
       </w:r>
+    </w:p>
+    <w:p>
+      <w:r>
+        <w:t>&lt;h2&gt;Phone (1 document)&lt;/h2&gt;</w:t>
+      </w:r>
+    </w:p>
+    <w:p>
+      <w:r/>
       <w:r>
         <w:rPr>
           <w:b/>
         </w:rPr>
-        <w:t>Tax Returns (Last Year’s)</w:t>
+        <w:t>Location details:</w:t>
       </w:r>
       <w:r>
-        <w:t xml:space="preserve"> (Category: Financial)</w:t>
         <w:br/>
-        <w:t xml:space="preserve">- </w:t>
-      </w:r>
-      <w:r>
-        <w:rPr>
-          <w:b/>
-        </w:rPr>
-        <w:t>Insurance Policies (Auto, Health, Home, Life, etc.)</w:t>
-      </w:r>
-      <w:r>
-        <w:t xml:space="preserve"> (Category: Financial)</w:t>
-        <w:br/>
-        <w:t xml:space="preserve">- </w:t>
-      </w:r>
-      <w:r>
-        <w:rPr>
-          <w:b/>
-        </w:rPr>
-        <w:t>Investment Documents</w:t>
-      </w:r>
-      <w:r>
-        <w:t xml:space="preserve"> (Category: Financial)</w:t>
-        <w:br/>
-        <w:t xml:space="preserve">- </w:t>
-      </w:r>
-      <w:r>
-        <w:rPr>
-          <w:b/>
-        </w:rPr>
-        <w:t>Mortgage or Rent Payment Records</w:t>
-      </w:r>
-      <w:r>
-        <w:t xml:space="preserve"> (Category: Property)</w:t>
-        <w:br/>
-        <w:t xml:space="preserve">- </w:t>
-      </w:r>
-      <w:r>
-        <w:rPr>
-          <w:b/>
-        </w:rPr>
-        <w:t>Home Insurance Policy</w:t>
-      </w:r>
-      <w:r>
-        <w:t xml:space="preserve"> (Category: Property)</w:t>
-      </w:r>
-    </w:p>
-    <w:p>
-      <w:r>
-        <w:t>&lt;h2&gt;With Attorney (2 documents)&lt;/h2&gt;</w:t>
+        <w:t>Primary bedroom nightstand</w:t>
       </w:r>
     </w:p>
     <w:p>
@@ -887,7 +934,7 @@
       </w:r>
       <w:r>
         <w:br/>
-        <w:t>email attorney and provide name to arrange for zoom meeting and provide government issued id at meeting</w:t>
+        <w:t>passcode shared through password manager</w:t>
       </w:r>
     </w:p>
     <w:p>
@@ -906,156 +953,10 @@
         <w:rPr>
           <w:b/>
         </w:rPr>
-        <w:t>Medical Power of Attorney</w:t>
+        <w:t>Contact List</w:t>
       </w:r>
       <w:r>
-        <w:t xml:space="preserve"> (Category: Legal)</w:t>
-        <w:br/>
-        <w:t xml:space="preserve">- </w:t>
-      </w:r>
-      <w:r>
-        <w:rPr>
-          <w:b/>
-        </w:rPr>
-        <w:t>Will or Living Will</w:t>
-      </w:r>
-      <w:r>
-        <w:t xml:space="preserve"> (Category: Legal)</w:t>
-        <w:br/>
-        <w:t xml:space="preserve">- </w:t>
-      </w:r>
-      <w:r>
-        <w:rPr>
-          <w:b/>
-        </w:rPr>
-        <w:t>Power of Attorney</w:t>
-      </w:r>
-      <w:r>
-        <w:t xml:space="preserve"> (Category: Legal)</w:t>
-      </w:r>
-    </w:p>
-    <w:p>
-      <w:r>
-        <w:t>&lt;h2&gt;Closet (2 documents)&lt;/h2&gt;</w:t>
-      </w:r>
-    </w:p>
-    <w:p>
-      <w:r/>
-      <w:r>
-        <w:rPr>
-          <w:b/>
-        </w:rPr>
-        <w:t>Documents stored:</w:t>
-      </w:r>
-      <w:r>
-        <w:br/>
-        <w:t xml:space="preserve">- </w:t>
-      </w:r>
-      <w:r>
-        <w:rPr>
-          <w:b/>
-        </w:rPr>
-        <w:t>Medical Power of Attorney</w:t>
-      </w:r>
-      <w:r>
-        <w:t xml:space="preserve"> (Category: Legal)</w:t>
-        <w:br/>
-        <w:t xml:space="preserve">- </w:t>
-      </w:r>
-      <w:r>
-        <w:rPr>
-          <w:b/>
-        </w:rPr>
-        <w:t>Will or Living Will</w:t>
-      </w:r>
-      <w:r>
-        <w:t xml:space="preserve"> (Category: Legal)</w:t>
-        <w:br/>
-        <w:t xml:space="preserve">- </w:t>
-      </w:r>
-      <w:r>
-        <w:rPr>
-          <w:b/>
-        </w:rPr>
-        <w:t>Power of Attorney</w:t>
-      </w:r>
-      <w:r>
-        <w:t xml:space="preserve"> (Category: Legal)</w:t>
-      </w:r>
-    </w:p>
-    <w:p>
-      <w:r>
-        <w:t>&lt;h2&gt;USB flash drive (2 documents)&lt;/h2&gt;</w:t>
-      </w:r>
-    </w:p>
-    <w:p>
-      <w:r/>
-      <w:r>
-        <w:rPr>
-          <w:b/>
-        </w:rPr>
-        <w:t>Location details:</w:t>
-      </w:r>
-      <w:r>
-        <w:br/>
-        <w:t>safety deposit box</w:t>
-      </w:r>
-    </w:p>
-    <w:p>
-      <w:r/>
-      <w:r>
-        <w:rPr>
-          <w:b/>
-        </w:rPr>
-        <w:t>Access steps:</w:t>
-      </w:r>
-      <w:r>
-        <w:br/>
-        <w:t>follow instructions to access safety deposit box</w:t>
-      </w:r>
-    </w:p>
-    <w:p>
-      <w:r/>
-      <w:r>
-        <w:rPr>
-          <w:b/>
-        </w:rPr>
-        <w:t>Documents stored:</w:t>
-      </w:r>
-      <w:r>
-        <w:br/>
-        <w:t xml:space="preserve">- </w:t>
-      </w:r>
-      <w:r>
-        <w:rPr>
-          <w:b/>
-        </w:rPr>
-        <w:t>Medical Power of Attorney</w:t>
-      </w:r>
-      <w:r>
-        <w:t xml:space="preserve"> (Category: Legal)</w:t>
-        <w:br/>
-        <w:t xml:space="preserve">- </w:t>
-      </w:r>
-      <w:r>
-        <w:rPr>
-          <w:b/>
-        </w:rPr>
-        <w:t>Will or Living Will</w:t>
-      </w:r>
-      <w:r>
-        <w:t xml:space="preserve"> (Category: Legal)</w:t>
-        <w:br/>
-        <w:t xml:space="preserve">- </w:t>
-      </w:r>
-      <w:r>
-        <w:rPr>
-          <w:b/>
-        </w:rPr>
-        <w:t>Power of Attorney</w:t>
-      </w:r>
-      <w:r>
-        <w:t xml:space="preserve"> (Category: Legal)</w:t>
+        <w:t xml:space="preserve"> (Category: Personal)</w:t>
       </w:r>
     </w:p>
     <w:sectPr>

</xml_diff>